<commit_message>
finish chapter 3 1st version, P79
</commit_message>
<xml_diff>
--- a/Scrumban/第3章.docx
+++ b/Scrumban/第3章.docx
@@ -23,7 +23,13 @@
         <w:rPr>
           <w:rFonts w:hint="eastAsia"/>
         </w:rPr>
-        <w:t>：澄清在目标、价值</w:t>
+        <w:t>：澄清</w:t>
+      </w:r>
+      <w:r>
+        <w:rPr>
+          <w:rFonts w:hint="eastAsia"/>
+        </w:rPr>
+        <w:t>目标、价值</w:t>
       </w:r>
       <w:r>
         <w:rPr>
@@ -39,144 +45,6 @@
       </w:r>
     </w:p>
     <w:p/>
-    <w:p>
-      <w:pPr>
-        <w:spacing w:after="240"/>
-      </w:pPr>
-      <w:r>
-        <w:rPr>
-          <w:rFonts w:hint="eastAsia"/>
-        </w:rPr>
-        <w:t xml:space="preserve">Chapter 3 </w:t>
-      </w:r>
-      <w:proofErr w:type="gramStart"/>
-      <w:r>
-        <w:rPr>
-          <w:rFonts w:hint="eastAsia"/>
-        </w:rPr>
-        <w:t>The</w:t>
-      </w:r>
-      <w:proofErr w:type="gramEnd"/>
-      <w:r>
-        <w:rPr>
-          <w:rFonts w:hint="eastAsia"/>
-        </w:rPr>
-        <w:t xml:space="preserve"> Mission: Clarifying the Relationship between Purpose, Values, and</w:t>
-      </w:r>
-    </w:p>
-    <w:p>
-      <w:pPr>
-        <w:spacing w:after="240"/>
-      </w:pPr>
-      <w:r>
-        <w:rPr>
-          <w:rFonts w:hint="eastAsia"/>
-        </w:rPr>
-        <w:t>Performance</w:t>
-      </w:r>
-    </w:p>
-    <w:p>
-      <w:pPr>
-        <w:spacing w:after="240"/>
-      </w:pPr>
-      <w:r>
-        <w:rPr>
-          <w:rFonts w:hint="eastAsia"/>
-        </w:rPr>
-        <w:t>Why We</w:t>
-      </w:r>
-      <w:proofErr w:type="gramStart"/>
-      <w:r>
-        <w:rPr>
-          <w:rFonts w:hint="eastAsia"/>
-        </w:rPr>
-        <w:t>’</w:t>
-      </w:r>
-      <w:proofErr w:type="gramEnd"/>
-      <w:r>
-        <w:rPr>
-          <w:rFonts w:hint="eastAsia"/>
-        </w:rPr>
-        <w:t>re Paid to Work</w:t>
-      </w:r>
-    </w:p>
-    <w:p>
-      <w:pPr>
-        <w:spacing w:after="240"/>
-      </w:pPr>
-      <w:r>
-        <w:rPr>
-          <w:rFonts w:hint="eastAsia"/>
-        </w:rPr>
-        <w:t>The Importance of Shared Purpose</w:t>
-      </w:r>
-    </w:p>
-    <w:p>
-      <w:pPr>
-        <w:spacing w:after="240"/>
-      </w:pPr>
-      <w:r>
-        <w:rPr>
-          <w:rFonts w:hint="eastAsia"/>
-        </w:rPr>
-        <w:t>The Importance of Adaptive Capabilities</w:t>
-      </w:r>
-    </w:p>
-    <w:p>
-      <w:pPr>
-        <w:spacing w:after="240"/>
-      </w:pPr>
-      <w:r>
-        <w:rPr>
-          <w:rFonts w:hint="eastAsia"/>
-        </w:rPr>
-        <w:t>Communication and Application of Core Values to Decision Making</w:t>
-      </w:r>
-    </w:p>
-    <w:p>
-      <w:pPr>
-        <w:spacing w:after="240"/>
-      </w:pPr>
-      <w:r>
-        <w:rPr>
-          <w:rFonts w:hint="eastAsia"/>
-        </w:rPr>
-        <w:t>Being Disciplined about the Right Metrics</w:t>
-      </w:r>
-    </w:p>
-    <w:p>
-      <w:pPr>
-        <w:spacing w:after="240"/>
-      </w:pPr>
-      <w:r>
-        <w:rPr>
-          <w:rFonts w:hint="eastAsia"/>
-        </w:rPr>
-        <w:t>Using Disciplined Approaches to Identify and Address the Most Important</w:t>
-      </w:r>
-    </w:p>
-    <w:p>
-      <w:pPr>
-        <w:spacing w:after="240"/>
-      </w:pPr>
-      <w:r>
-        <w:rPr>
-          <w:rFonts w:hint="eastAsia"/>
-        </w:rPr>
-        <w:t>Problems</w:t>
-      </w:r>
-    </w:p>
-    <w:p>
-      <w:pPr>
-        <w:spacing w:after="240"/>
-      </w:pPr>
-      <w:r>
-        <w:rPr>
-          <w:rFonts w:hint="eastAsia"/>
-        </w:rPr>
-        <w:t>Tying It All Together</w:t>
-      </w:r>
-    </w:p>
     <w:p>
       <w:pPr>
         <w:spacing w:after="240"/>
@@ -235,95 +103,31 @@
         <w:rPr>
           <w:rFonts w:hint="eastAsia"/>
         </w:rPr>
-        <w:t>联系我们的工作到我们所服务的客户</w:t>
+        <w:t>把</w:t>
+      </w:r>
+      <w:r>
+        <w:rPr>
+          <w:rFonts w:hint="eastAsia"/>
+        </w:rPr>
+        <w:t>我们的工作</w:t>
+      </w:r>
+      <w:r>
+        <w:rPr>
+          <w:rFonts w:hint="eastAsia"/>
+        </w:rPr>
+        <w:t>关联</w:t>
+      </w:r>
+      <w:r>
+        <w:rPr>
+          <w:rFonts w:hint="eastAsia"/>
+        </w:rPr>
+        <w:t>到我们所服务的客户</w:t>
       </w:r>
     </w:p>
     <w:p>
       <w:pPr>
         <w:spacing w:after="240"/>
       </w:pPr>
-      <w:r>
-        <w:rPr>
-          <w:rFonts w:hint="eastAsia"/>
-        </w:rPr>
-        <w:t>In This Chapter</w:t>
-      </w:r>
-    </w:p>
-    <w:p>
-      <w:pPr>
-        <w:spacing w:after="240"/>
-      </w:pPr>
-      <w:r>
-        <w:rPr>
-          <w:rFonts w:hint="eastAsia"/>
-        </w:rPr>
-        <w:t>How Vision and Shared Purpose Impact Team Performance</w:t>
-      </w:r>
-    </w:p>
-    <w:p>
-      <w:pPr>
-        <w:spacing w:after="240"/>
-      </w:pPr>
-      <w:r>
-        <w:rPr>
-          <w:rFonts w:hint="eastAsia"/>
-        </w:rPr>
-        <w:t>Why It</w:t>
-      </w:r>
-      <w:proofErr w:type="gramStart"/>
-      <w:r>
-        <w:rPr>
-          <w:rFonts w:hint="eastAsia"/>
-        </w:rPr>
-        <w:t>’</w:t>
-      </w:r>
-      <w:proofErr w:type="spellStart"/>
-      <w:proofErr w:type="gramEnd"/>
-      <w:r>
-        <w:rPr>
-          <w:rFonts w:hint="eastAsia"/>
-        </w:rPr>
-        <w:t>s</w:t>
-      </w:r>
-      <w:proofErr w:type="spellEnd"/>
-      <w:r>
-        <w:rPr>
-          <w:rFonts w:hint="eastAsia"/>
-        </w:rPr>
-        <w:t xml:space="preserve"> Important to Create Adaptive Capabilities</w:t>
-      </w:r>
-    </w:p>
-    <w:p>
-      <w:pPr>
-        <w:spacing w:after="240"/>
-      </w:pPr>
-      <w:r>
-        <w:rPr>
-          <w:rFonts w:hint="eastAsia"/>
-        </w:rPr>
-        <w:t>Connecting the Work We Do to the Customers Whom We Serve</w:t>
-      </w:r>
-    </w:p>
-    <w:p>
-      <w:pPr>
-        <w:spacing w:after="240"/>
-      </w:pPr>
-    </w:p>
-    <w:p>
-      <w:pPr>
-        <w:spacing w:after="240"/>
-      </w:pPr>
-      <w:r>
-        <w:t>Learning Levels:</w:t>
-      </w:r>
-    </w:p>
-    <w:p>
-      <w:pPr>
-        <w:spacing w:after="240"/>
-      </w:pPr>
-      <w:r>
-        <w:t>The foundational concepts covered in this chapter are relevant to all learners.</w:t>
-      </w:r>
     </w:p>
     <w:p>
       <w:pPr>
@@ -349,7 +153,6 @@
     </w:p>
     <w:p>
       <w:r>
-        <w:lastRenderedPageBreak/>
         <w:t>如果系统思考对于有效地协调整个组织中所有</w:t>
       </w:r>
       <w:r>
@@ -417,27 +220,8 @@
       <w:r>
         <w:t>克服这些领域中的缺陷所带来的挑战。</w:t>
       </w:r>
-    </w:p>
-    <w:p>
-      <w:pPr>
-        <w:spacing w:after="240"/>
-      </w:pPr>
-    </w:p>
-    <w:p>
-      <w:pPr>
-        <w:spacing w:after="240"/>
-      </w:pPr>
-      <w:r>
-        <w:t xml:space="preserve">Why </w:t>
-      </w:r>
-      <w:proofErr w:type="gramStart"/>
-      <w:r>
-        <w:t>We’re</w:t>
-      </w:r>
-      <w:proofErr w:type="gramEnd"/>
-      <w:r>
-        <w:t xml:space="preserve"> Paid to Work</w:t>
-      </w:r>
+      <w:bookmarkStart w:id="0" w:name="_GoBack"/>
+      <w:bookmarkEnd w:id="0"/>
     </w:p>
     <w:p>
       <w:pPr>
@@ -728,6 +512,7 @@
           <w:color w:val="555555"/>
           <w:sz w:val="20"/>
         </w:rPr>
+        <w:lastRenderedPageBreak/>
         <w:t>戴明经常通过与管弦乐队的比较来解释系统的概念</w:t>
       </w:r>
       <w:r>
@@ -1190,7 +975,6 @@
         <w:spacing w:after="240"/>
       </w:pPr>
       <w:r>
-        <w:lastRenderedPageBreak/>
         <w:t>Scrumban如何增强Scrum的能力</w:t>
       </w:r>
     </w:p>
@@ -1528,6 +1312,7 @@
         <w:pStyle w:val="a8"/>
       </w:pPr>
       <w:r>
+        <w:lastRenderedPageBreak/>
         <w:t>Scrumban 如何增强</w:t>
       </w:r>
       <w:r>
@@ -1659,7 +1444,6 @@
           <w:noProof/>
           <w:color w:val="333333"/>
         </w:rPr>
-        <w:lastRenderedPageBreak/>
         <w:drawing>
           <wp:inline distT="0" distB="0" distL="0" distR="0">
             <wp:extent cx="4328998" cy="4071068"/>
@@ -1925,7 +1709,14 @@
         <w:rPr>
           <w:shd w:val="clear" w:color="auto" w:fill="FFFFFF"/>
         </w:rPr>
-        <w:t>价值观是在每一个员工中整合同一种理念的基本方式，它创造了一个迈向共同的结果而且步调一致的系统。理想情况下，这共同的理念是由领导层明确建立的。</w:t>
+        <w:t>价值观是在每一个员工中整合同一种理念的基本方式，它创造了一个迈向共同</w:t>
+      </w:r>
+      <w:r>
+        <w:rPr>
+          <w:shd w:val="clear" w:color="auto" w:fill="FFFFFF"/>
+        </w:rPr>
+        <w:lastRenderedPageBreak/>
+        <w:t>的结果而且步调一致的系统。理想情况下，这共同的理念是由领导层明确建立的。</w:t>
       </w:r>
     </w:p>
     <w:p>
@@ -2263,14 +2054,7 @@
         <w:rPr>
           <w:shd w:val="clear" w:color="auto" w:fill="FFFFFF"/>
         </w:rPr>
-        <w:t>所有犹太人都在维护</w:t>
-      </w:r>
-      <w:r>
-        <w:rPr>
-          <w:shd w:val="clear" w:color="auto" w:fill="FFFFFF"/>
-        </w:rPr>
-        <w:lastRenderedPageBreak/>
-        <w:t>和实践这些价值观方面发挥了不可或缺的作用。在这方面</w:t>
+        <w:t>所有犹太人都在维护和实践这些价值观方面发挥了不可或缺的作用。在这方面</w:t>
       </w:r>
       <w:r>
         <w:rPr>
@@ -3362,7 +3146,6 @@
           <w:noProof/>
           <w:color w:val="333333"/>
         </w:rPr>
-        <w:lastRenderedPageBreak/>
         <w:drawing>
           <wp:inline distT="0" distB="0" distL="0" distR="0">
             <wp:extent cx="819150" cy="1542415"/>
@@ -4102,7 +3885,14 @@
         <w:rPr>
           <w:shd w:val="clear" w:color="auto" w:fill="FFFFFF"/>
         </w:rPr>
-        <w:t>风险和回报</w:t>
+        <w:t>风险和回</w:t>
+      </w:r>
+      <w:r>
+        <w:rPr>
+          <w:shd w:val="clear" w:color="auto" w:fill="FFFFFF"/>
+        </w:rPr>
+        <w:lastRenderedPageBreak/>
+        <w:t>报</w:t>
       </w:r>
       <w:r>
         <w:rPr>
@@ -4187,7 +3977,6 @@
           <w:noProof/>
           <w:shd w:val="clear" w:color="auto" w:fill="FFFFFF"/>
         </w:rPr>
-        <w:lastRenderedPageBreak/>
         <w:drawing>
           <wp:inline distT="0" distB="0" distL="0" distR="0">
             <wp:extent cx="3976394" cy="3792772"/>
@@ -4740,7 +4529,11 @@
       </w:r>
       <w:proofErr w:type="gramEnd"/>
       <w:r>
-        <w:t>组织对这一愿景的理解</w:t>
+        <w:t>组织</w:t>
+      </w:r>
+      <w:r>
+        <w:lastRenderedPageBreak/>
+        <w:t>对这一愿景的理解</w:t>
       </w:r>
       <w:r>
         <w:t>之间</w:t>
@@ -4773,11 +4566,7 @@
         <w:t>信息</w:t>
       </w:r>
       <w:r>
-        <w:t>，并</w:t>
-      </w:r>
-      <w:r>
-        <w:lastRenderedPageBreak/>
-        <w:t>强调对这些信息的共同理解，来</w:t>
+        <w:t>，并强调对这些信息的共同理解，来</w:t>
       </w:r>
       <w:r>
         <w:t>帮助团队克服这些难题。</w:t>
@@ -5728,7 +5517,19 @@
         <w:rPr>
           <w:shd w:val="clear" w:color="auto" w:fill="FFFFFF"/>
         </w:rPr>
-        <w:t>了组织价值、</w:t>
+        <w:t>了组织价值</w:t>
+      </w:r>
+      <w:r>
+        <w:rPr>
+          <w:shd w:val="clear" w:color="auto" w:fill="FFFFFF"/>
+        </w:rPr>
+        <w:t>观</w:t>
+      </w:r>
+      <w:r>
+        <w:rPr>
+          <w:shd w:val="clear" w:color="auto" w:fill="FFFFFF"/>
+        </w:rPr>
+        <w:t>、</w:t>
       </w:r>
       <w:proofErr w:type="gramStart"/>
       <w:r>
@@ -5772,47 +5573,341 @@
     <w:p>
       <w:pPr>
         <w:rPr>
-          <w:shd w:val="clear" w:color="auto" w:fill="FFFFFF"/>
-        </w:rPr>
-      </w:pPr>
-    </w:p>
-    <w:p>
-      <w:pPr>
-        <w:rPr>
-          <w:shd w:val="clear" w:color="auto" w:fill="FFFFFF"/>
-        </w:rPr>
-      </w:pPr>
-      <w:r>
-        <w:rPr>
-          <w:shd w:val="clear" w:color="auto" w:fill="FFFFFF"/>
-        </w:rPr>
-        <w:t>For example, leadership can employ A3 techniques to identify problems and improve</w:t>
-      </w:r>
-      <w:r>
-        <w:rPr>
-          <w:rFonts w:hint="eastAsia"/>
-          <w:shd w:val="clear" w:color="auto" w:fill="FFFFFF"/>
+          <w:rFonts w:hint="eastAsia"/>
+          <w:shd w:val="clear" w:color="auto" w:fill="FFFFFF"/>
+        </w:rPr>
+      </w:pPr>
+      <w:r>
+        <w:rPr>
+          <w:shd w:val="clear" w:color="auto" w:fill="FFFFFF"/>
+        </w:rPr>
+        <w:t>更具体地说</w:t>
+      </w:r>
+      <w:r>
+        <w:rPr>
+          <w:shd w:val="clear" w:color="auto" w:fill="FFFFFF"/>
+        </w:rPr>
+        <w:t>，</w:t>
+      </w:r>
+      <w:r>
+        <w:rPr>
+          <w:rFonts w:hint="eastAsia"/>
+          <w:shd w:val="clear" w:color="auto" w:fill="FFFFFF"/>
+        </w:rPr>
+        <w:t>团队可以有效地将“</w:t>
+      </w:r>
+      <w:r>
+        <w:rPr>
+          <w:rFonts w:hint="eastAsia"/>
+          <w:shd w:val="clear" w:color="auto" w:fill="FFFFFF"/>
+        </w:rPr>
+        <w:t>A3</w:t>
+      </w:r>
+      <w:r>
+        <w:rPr>
+          <w:rFonts w:hint="eastAsia"/>
+          <w:shd w:val="clear" w:color="auto" w:fill="FFFFFF"/>
+        </w:rPr>
+        <w:t>”进程的目标条件替代为模糊</w:t>
+      </w:r>
+      <w:proofErr w:type="gramStart"/>
+      <w:r>
+        <w:rPr>
+          <w:rFonts w:hint="eastAsia"/>
+          <w:shd w:val="clear" w:color="auto" w:fill="FFFFFF"/>
+        </w:rPr>
+        <w:t>的愿景或</w:t>
+      </w:r>
+      <w:proofErr w:type="gramEnd"/>
+      <w:r>
+        <w:rPr>
+          <w:rFonts w:hint="eastAsia"/>
+          <w:shd w:val="clear" w:color="auto" w:fill="FFFFFF"/>
+        </w:rPr>
+        <w:t>长期目标。</w:t>
+      </w:r>
+      <w:r>
+        <w:rPr>
+          <w:shd w:val="clear" w:color="auto" w:fill="FFFFFF"/>
+        </w:rPr>
+        <w:lastRenderedPageBreak/>
+        <w:t>结构化过程有助于澄清</w:t>
+      </w:r>
+      <w:r>
+        <w:rPr>
+          <w:shd w:val="clear" w:color="auto" w:fill="FFFFFF"/>
+        </w:rPr>
+        <w:t>特定的</w:t>
+      </w:r>
+      <w:r>
+        <w:rPr>
+          <w:shd w:val="clear" w:color="auto" w:fill="FFFFFF"/>
+        </w:rPr>
+        <w:t>行动方案是否有助于实现目标条件，识别应采取的步骤，识别</w:t>
+      </w:r>
+      <w:r>
+        <w:rPr>
+          <w:shd w:val="clear" w:color="auto" w:fill="FFFFFF"/>
+        </w:rPr>
+        <w:t>任何潜在的障碍等</w:t>
+      </w:r>
+      <w:r>
+        <w:rPr>
+          <w:shd w:val="clear" w:color="auto" w:fill="FFFFFF"/>
+        </w:rPr>
+        <w:t>等</w:t>
+      </w:r>
+      <w:r>
+        <w:rPr>
+          <w:shd w:val="clear" w:color="auto" w:fill="FFFFFF"/>
+        </w:rPr>
+        <w:t>。</w:t>
+      </w:r>
+    </w:p>
+    <w:p>
+      <w:pPr>
+        <w:rPr>
+          <w:rFonts w:hint="eastAsia"/>
+        </w:rPr>
+      </w:pPr>
+      <w:r>
+        <w:rPr>
+          <w:rFonts w:hint="eastAsia"/>
+        </w:rPr>
+        <w:t>改进系统对齐</w:t>
+      </w:r>
+      <w:r>
+        <w:rPr>
+          <w:rFonts w:hint="eastAsia"/>
+        </w:rPr>
+        <w:t>有助于抵制我们工作系统中的熵</w:t>
+      </w:r>
+      <w:r>
+        <w:rPr>
+          <w:rFonts w:hint="eastAsia"/>
+        </w:rPr>
+        <w:t>——</w:t>
+      </w:r>
+      <w:r>
+        <w:rPr>
+          <w:rFonts w:hint="eastAsia"/>
+        </w:rPr>
+        <w:t>即它们从秩序转向混乱的趋势。这也有助于确保我们</w:t>
+      </w:r>
+      <w:r>
+        <w:rPr>
+          <w:rFonts w:hint="eastAsia"/>
+        </w:rPr>
+        <w:t>不会陷入在其他上下文环境下取得预期</w:t>
+      </w:r>
+      <w:r>
+        <w:rPr>
+          <w:rFonts w:hint="eastAsia"/>
+        </w:rPr>
+        <w:t>成果的陷阱</w:t>
+      </w:r>
+      <w:r>
+        <w:rPr>
+          <w:rFonts w:hint="eastAsia"/>
+        </w:rPr>
+        <w:t>；在没有考虑我们自身系统独有</w:t>
+      </w:r>
+      <w:r>
+        <w:rPr>
+          <w:rFonts w:hint="eastAsia"/>
+        </w:rPr>
+        <w:t>特征的情况下，简单地应用规定的做事方式（</w:t>
+      </w:r>
+      <w:r>
+        <w:rPr>
+          <w:rFonts w:hint="eastAsia"/>
+        </w:rPr>
+        <w:t>所谓</w:t>
+      </w:r>
+      <w:r>
+        <w:rPr>
+          <w:rFonts w:hint="eastAsia"/>
+        </w:rPr>
+        <w:t>“</w:t>
+      </w:r>
+      <w:r>
+        <w:rPr>
+          <w:rFonts w:hint="eastAsia"/>
+        </w:rPr>
+        <w:t>最佳实践”），这往往会成为陷阱。</w:t>
+      </w:r>
+    </w:p>
+    <w:p>
+      <w:pPr>
+        <w:rPr>
+          <w:rFonts w:hint="eastAsia"/>
+        </w:rPr>
+      </w:pPr>
+      <w:r>
+        <w:t>我把注意力集中在核心价值</w:t>
+      </w:r>
+      <w:r>
+        <w:t>观</w:t>
+      </w:r>
+      <w:r>
+        <w:t>和原则上</w:t>
+      </w:r>
+      <w:r>
+        <w:t>，</w:t>
+      </w:r>
+      <w:r>
+        <w:t>因为它们是理解</w:t>
+      </w:r>
+      <w:r>
+        <w:t xml:space="preserve"> Scrumban</w:t>
+      </w:r>
+      <w:r>
+        <w:t>的核心，阐述了</w:t>
+      </w:r>
+      <w:r>
+        <w:t>S</w:t>
+      </w:r>
+      <w:r>
+        <w:rPr>
+          <w:rFonts w:hint="eastAsia"/>
+        </w:rPr>
+        <w:t>crumban</w:t>
+      </w:r>
+      <w:r>
+        <w:t>如何</w:t>
+      </w:r>
+      <w:r>
+        <w:rPr>
+          <w:rFonts w:hint="eastAsia"/>
+        </w:rPr>
+        <w:t>给</w:t>
+      </w:r>
+      <w:r>
+        <w:t>我们看待和管理工作</w:t>
+      </w:r>
+      <w:r>
+        <w:t>的方式</w:t>
+      </w:r>
+      <w:r>
+        <w:t>增加新维度</w:t>
+      </w:r>
+      <w:r>
+        <w:t>。与大多数事情一样</w:t>
+      </w:r>
+      <w:r>
+        <w:rPr>
+          <w:rFonts w:hint="eastAsia"/>
+        </w:rPr>
+        <w:t>，</w:t>
+      </w:r>
+      <w:r>
+        <w:t>通过实施和实践</w:t>
+      </w:r>
+      <w:r>
+        <w:t>，你</w:t>
+      </w:r>
+      <w:r>
+        <w:t>将更全面地了解这些考虑因素。不要忽视这些核心原则</w:t>
+      </w:r>
+      <w:r>
+        <w:t>，因为它们提供的上下文可以帮助你</w:t>
+      </w:r>
+      <w:r>
+        <w:t>避免许多常见的陷阱。</w:t>
+      </w:r>
+    </w:p>
+    <w:p>
+      <w:pPr>
+        <w:pStyle w:val="2"/>
+      </w:pPr>
+      <w:r>
+        <w:rPr>
+          <w:rFonts w:hint="eastAsia"/>
+        </w:rPr>
+        <w:t xml:space="preserve">3.4 </w:t>
+      </w:r>
+      <w:r>
+        <w:t>整合在一起试试</w:t>
+      </w:r>
+    </w:p>
+    <w:p>
+      <w:r>
+        <w:rPr>
+          <w:rFonts w:hint="eastAsia"/>
+        </w:rPr>
+        <w:t>本章讨论的主题可能看起来是抽象和深奥的，特别是对于不在</w:t>
+      </w:r>
+      <w:r>
+        <w:rPr>
+          <w:rFonts w:hint="eastAsia"/>
+        </w:rPr>
+        <w:t>高管或</w:t>
+      </w:r>
+      <w:r>
+        <w:rPr>
+          <w:rFonts w:hint="eastAsia"/>
+        </w:rPr>
+        <w:t>高级管理角色的读者而言。</w:t>
+      </w:r>
+      <w:r>
+        <w:rPr>
+          <w:rFonts w:hint="eastAsia"/>
         </w:rPr>
         <w:t xml:space="preserve"> </w:t>
       </w:r>
       <w:r>
         <w:rPr>
-          <w:shd w:val="clear" w:color="auto" w:fill="FFFFFF"/>
-        </w:rPr>
-        <w:t>their ability to effectively communicate the organization’s vision to employees.</w:t>
-      </w:r>
-      <w:r>
-        <w:rPr>
-          <w:rFonts w:hint="eastAsia"/>
-          <w:shd w:val="clear" w:color="auto" w:fill="FFFFFF"/>
+          <w:rFonts w:hint="eastAsia"/>
+        </w:rPr>
+        <w:t>然而</w:t>
+      </w:r>
+      <w:r>
+        <w:rPr>
+          <w:rFonts w:hint="eastAsia"/>
+        </w:rPr>
+        <w:t>，</w:t>
+      </w:r>
+      <w:r>
+        <w:rPr>
+          <w:rFonts w:hint="eastAsia"/>
+        </w:rPr>
+        <w:t>如果</w:t>
+      </w:r>
+      <w:r>
+        <w:rPr>
+          <w:rFonts w:hint="eastAsia"/>
+        </w:rPr>
+        <w:t>将这些内容视为无关紧要，</w:t>
+      </w:r>
+      <w:r>
+        <w:rPr>
+          <w:rFonts w:hint="eastAsia"/>
+        </w:rPr>
+        <w:t>那么这</w:t>
+      </w:r>
+      <w:r>
+        <w:rPr>
+          <w:rFonts w:hint="eastAsia"/>
+        </w:rPr>
+        <w:t>是一个严重的错误。为什么？</w:t>
+      </w:r>
+      <w:r>
+        <w:rPr>
+          <w:rFonts w:hint="eastAsia"/>
         </w:rPr>
         <w:t xml:space="preserve"> </w:t>
       </w:r>
-    </w:p>
-    <w:p>
-      <w:r>
-        <w:lastRenderedPageBreak/>
-        <w:t>Similarly, employees can use the same structured processes to clarify which short-term</w:t>
+      <w:r>
+        <w:rPr>
+          <w:rFonts w:hint="eastAsia"/>
+        </w:rPr>
+        <w:t>因为责任是双向的道路</w:t>
+      </w:r>
+      <w:r>
+        <w:rPr>
+          <w:rFonts w:hint="eastAsia"/>
+        </w:rPr>
+        <w:t>。</w:t>
       </w:r>
       <w:r>
         <w:rPr>
@@ -5821,7 +5916,40 @@
         <w:t xml:space="preserve"> </w:t>
       </w:r>
       <w:r>
-        <w:t>objectives to pursue when leadership has provided only a vague framework of</w:t>
+        <w:rPr>
+          <w:rFonts w:hint="eastAsia"/>
+        </w:rPr>
+        <w:t>对齐目标、</w:t>
+      </w:r>
+      <w:r>
+        <w:rPr>
+          <w:rFonts w:hint="eastAsia"/>
+        </w:rPr>
+        <w:t>价值观和</w:t>
+      </w:r>
+      <w:r>
+        <w:rPr>
+          <w:rFonts w:hint="eastAsia"/>
+        </w:rPr>
+        <w:t>绩效的第一线责任在于</w:t>
+      </w:r>
+      <w:r>
+        <w:rPr>
+          <w:rFonts w:hint="eastAsia"/>
+        </w:rPr>
+        <w:t>组织的领导</w:t>
+      </w:r>
+      <w:r>
+        <w:rPr>
+          <w:rFonts w:hint="eastAsia"/>
+        </w:rPr>
+        <w:t>者们和经理们</w:t>
+      </w:r>
+      <w:r>
+        <w:rPr>
+          <w:rFonts w:hint="eastAsia"/>
+        </w:rPr>
+        <w:t>。</w:t>
       </w:r>
       <w:r>
         <w:rPr>
@@ -5830,278 +5958,86 @@
         <w:t xml:space="preserve"> </w:t>
       </w:r>
       <w:r>
-        <w:t>organizational values, vision, and goals.</w:t>
-      </w:r>
-      <w:bookmarkStart w:id="0" w:name="_GoBack"/>
-      <w:bookmarkEnd w:id="0"/>
-    </w:p>
-    <w:p>
-      <w:r>
-        <w:t>More specifically, teams can effectively “substitute” target conditions from an A3</w:t>
-      </w:r>
-    </w:p>
-    <w:p>
-      <w:proofErr w:type="gramStart"/>
-      <w:r>
-        <w:t>process</w:t>
-      </w:r>
-      <w:proofErr w:type="gramEnd"/>
-      <w:r>
-        <w:t xml:space="preserve"> for a vague vision or longer-term objectives. Structured processes help clarify</w:t>
-      </w:r>
-    </w:p>
-    <w:p>
-      <w:proofErr w:type="gramStart"/>
-      <w:r>
-        <w:t>whether</w:t>
-      </w:r>
-      <w:proofErr w:type="gramEnd"/>
-      <w:r>
-        <w:t xml:space="preserve"> a particular course of action will help achieve a target condition, the steps that</w:t>
-      </w:r>
-    </w:p>
-    <w:p>
-      <w:proofErr w:type="gramStart"/>
-      <w:r>
-        <w:t>should</w:t>
-      </w:r>
-      <w:proofErr w:type="gramEnd"/>
-      <w:r>
-        <w:t xml:space="preserve"> be taken to get there, any potential impediments, and more.</w:t>
-      </w:r>
-    </w:p>
-    <w:p>
-      <w:r>
-        <w:t>Improving systems alignment helps counteract entropy in our work systems—that is,</w:t>
-      </w:r>
-    </w:p>
-    <w:p>
-      <w:proofErr w:type="gramStart"/>
-      <w:r>
-        <w:t>their</w:t>
-      </w:r>
-      <w:proofErr w:type="gramEnd"/>
-      <w:r>
-        <w:t xml:space="preserve"> tendency to move from order to chaos. It also helps ensure we don’t fall into the</w:t>
-      </w:r>
-    </w:p>
-    <w:p>
-      <w:proofErr w:type="gramStart"/>
-      <w:r>
-        <w:t>trap</w:t>
-      </w:r>
-      <w:proofErr w:type="gramEnd"/>
-      <w:r>
-        <w:t xml:space="preserve"> of expecting the results achieved in other contexts when we simply apply a</w:t>
-      </w:r>
-    </w:p>
-    <w:p>
-      <w:proofErr w:type="gramStart"/>
-      <w:r>
-        <w:t>prescribed</w:t>
-      </w:r>
-      <w:proofErr w:type="gramEnd"/>
-      <w:r>
-        <w:t xml:space="preserve"> way of doing things (“best practices”) without consideration of the unique</w:t>
-      </w:r>
-    </w:p>
-    <w:p>
-      <w:proofErr w:type="gramStart"/>
-      <w:r>
-        <w:t>characteristics</w:t>
-      </w:r>
-      <w:proofErr w:type="gramEnd"/>
-      <w:r>
-        <w:t xml:space="preserve"> of our systems.</w:t>
-      </w:r>
-    </w:p>
-    <w:p>
-      <w:r>
-        <w:t>I’ve focused a great deal of attention on core values and principles because they are</w:t>
-      </w:r>
-    </w:p>
-    <w:p>
-      <w:proofErr w:type="gramStart"/>
-      <w:r>
-        <w:t>central</w:t>
-      </w:r>
-      <w:proofErr w:type="gramEnd"/>
-      <w:r>
-        <w:t xml:space="preserve"> to understanding how Scrumban adds new dimensions to how we view and</w:t>
-      </w:r>
-    </w:p>
-    <w:p>
-      <w:proofErr w:type="gramStart"/>
-      <w:r>
-        <w:t>manage</w:t>
-      </w:r>
-      <w:proofErr w:type="gramEnd"/>
-      <w:r>
-        <w:t xml:space="preserve"> work. As with most things, you will develop a more complete understanding of</w:t>
-      </w:r>
-    </w:p>
-    <w:p>
-      <w:proofErr w:type="gramStart"/>
-      <w:r>
-        <w:t>these</w:t>
-      </w:r>
-      <w:proofErr w:type="gramEnd"/>
-      <w:r>
-        <w:t xml:space="preserve"> considerations through implementation and practice. Don’t lose sight of </w:t>
-      </w:r>
-      <w:proofErr w:type="gramStart"/>
-      <w:r>
-        <w:t>these core</w:t>
-      </w:r>
-      <w:proofErr w:type="gramEnd"/>
-    </w:p>
-    <w:p>
-      <w:proofErr w:type="gramStart"/>
-      <w:r>
-        <w:t>principles</w:t>
-      </w:r>
-      <w:proofErr w:type="gramEnd"/>
-      <w:r>
-        <w:t>, as the context they provide can help you avoid many common pitfalls.</w:t>
-      </w:r>
-    </w:p>
-    <w:p/>
-    <w:p>
-      <w:r>
-        <w:rPr>
-          <w:rFonts w:hint="eastAsia"/>
-        </w:rPr>
-        <w:t>综上所述</w:t>
-      </w:r>
-    </w:p>
-    <w:p>
-      <w:r>
-        <w:t>Tying It All Together</w:t>
-      </w:r>
-    </w:p>
-    <w:p>
-      <w:r>
-        <w:t>The topics discussed in this chapter might seem abstract and esoteric, especially to</w:t>
-      </w:r>
-    </w:p>
-    <w:p>
-      <w:proofErr w:type="gramStart"/>
-      <w:r>
-        <w:t>readers</w:t>
-      </w:r>
-      <w:proofErr w:type="gramEnd"/>
-      <w:r>
-        <w:t xml:space="preserve"> who are not in an executive or senior management role. Nevertheless, it would</w:t>
-      </w:r>
-    </w:p>
-    <w:p>
-      <w:proofErr w:type="gramStart"/>
-      <w:r>
-        <w:t>be</w:t>
-      </w:r>
-      <w:proofErr w:type="gramEnd"/>
-      <w:r>
-        <w:t xml:space="preserve"> a serious mistake to dismiss this content as irrelevant. Why? Because the</w:t>
-      </w:r>
-    </w:p>
-    <w:p>
-      <w:proofErr w:type="gramStart"/>
-      <w:r>
-        <w:t>responsibility</w:t>
-      </w:r>
-      <w:proofErr w:type="gramEnd"/>
-      <w:r>
-        <w:t xml:space="preserve"> is a two-way street. The first line of responsibility for aligning purpose,</w:t>
-      </w:r>
-    </w:p>
-    <w:p>
-      <w:proofErr w:type="gramStart"/>
-      <w:r>
-        <w:t>values</w:t>
-      </w:r>
-      <w:proofErr w:type="gramEnd"/>
-      <w:r>
-        <w:t>, and performance lies with an organization’s leaders and managers. Employees</w:t>
-      </w:r>
-    </w:p>
-    <w:p>
-      <w:proofErr w:type="gramStart"/>
-      <w:r>
-        <w:t>seeking</w:t>
-      </w:r>
-      <w:proofErr w:type="gramEnd"/>
-      <w:r>
-        <w:t xml:space="preserve"> greater opportunity, control, and satisfaction with their work, however, have an</w:t>
-      </w:r>
-    </w:p>
-    <w:p>
-      <w:proofErr w:type="gramStart"/>
-      <w:r>
-        <w:t>equal</w:t>
-      </w:r>
-      <w:proofErr w:type="gramEnd"/>
-      <w:r>
-        <w:t xml:space="preserve"> responsibility to discover ways to gain clarity when alignment is cloudy.</w:t>
-      </w:r>
-    </w:p>
-    <w:p>
-      <w:r>
-        <w:t>Arming ourselves with the knowledge of what we should expect from our managers</w:t>
-      </w:r>
-    </w:p>
-    <w:p>
-      <w:proofErr w:type="gramStart"/>
-      <w:r>
-        <w:t>and</w:t>
-      </w:r>
-      <w:proofErr w:type="gramEnd"/>
-      <w:r>
-        <w:t xml:space="preserve"> leaders is an avenue toward self-empowerment. Familiarizing ourselves with the</w:t>
-      </w:r>
-    </w:p>
-    <w:p>
-      <w:proofErr w:type="gramStart"/>
-      <w:r>
-        <w:t>tools</w:t>
-      </w:r>
-      <w:proofErr w:type="gramEnd"/>
-      <w:r>
-        <w:t xml:space="preserve"> we can use to get what we need enables us to become effective agents of change.</w:t>
-      </w:r>
-    </w:p>
-    <w:p>
-      <w:r>
-        <w:t>Don’t underestimate the power of this combination.</w:t>
-      </w:r>
-    </w:p>
-    <w:p>
-      <w:r>
-        <w:t>本章所讨论的主题或许看似抽象难懂，对于那些不在高管或高级管理角色之位者尤为如此。然而，如果认为这些内容无关紧要而不理，那你就犯了一个严重的错误。为什么？因为职责是条双向路。要使目标、价值和绩效保持一致这一重任由组织中的领导和管理者承担。而</w:t>
-      </w:r>
-      <w:proofErr w:type="gramStart"/>
-      <w:r>
-        <w:t>当协调</w:t>
-      </w:r>
-      <w:proofErr w:type="gramEnd"/>
-      <w:r>
-        <w:t>一致一片阴霾的时候，员工担负着同等的责任去探索拨开云雾见青天的方法，寻求更好的机会、控制以及对工作的满意度。</w:t>
-      </w:r>
-    </w:p>
-    <w:p>
-      <w:r>
-        <w:t>让我们从我们的管理者或者领导者那里获得知识，用知识武装我们自己，走向自我赋能的林荫大道。让我们熟悉</w:t>
-      </w:r>
-      <w:proofErr w:type="gramStart"/>
-      <w:r>
-        <w:t>那些所</w:t>
-      </w:r>
-      <w:proofErr w:type="gramEnd"/>
-      <w:r>
-        <w:t>能够用来获得所需的工具，使我们能够成为卓有成效的变革推动者。千万不要低估这种组合的威力。</w:t>
-      </w:r>
-    </w:p>
-    <w:p/>
-    <w:p/>
+        <w:rPr>
+          <w:rFonts w:hint="eastAsia"/>
+        </w:rPr>
+        <w:t>然而，</w:t>
+      </w:r>
+      <w:r>
+        <w:rPr>
+          <w:rFonts w:hint="eastAsia"/>
+        </w:rPr>
+        <w:t>对于自身工作寻求更大的机会、更多</w:t>
+      </w:r>
+      <w:r>
+        <w:rPr>
+          <w:rFonts w:hint="eastAsia"/>
+        </w:rPr>
+        <w:t>控制</w:t>
+      </w:r>
+      <w:r>
+        <w:rPr>
+          <w:rFonts w:hint="eastAsia"/>
+        </w:rPr>
+        <w:t>权</w:t>
+      </w:r>
+      <w:r>
+        <w:rPr>
+          <w:rFonts w:hint="eastAsia"/>
+        </w:rPr>
+        <w:t>和</w:t>
+      </w:r>
+      <w:r>
+        <w:rPr>
+          <w:rFonts w:hint="eastAsia"/>
+        </w:rPr>
+        <w:t>更高满意度</w:t>
+      </w:r>
+      <w:r>
+        <w:rPr>
+          <w:rFonts w:hint="eastAsia"/>
+        </w:rPr>
+        <w:t>的员工</w:t>
+      </w:r>
+      <w:r>
+        <w:rPr>
+          <w:rFonts w:hint="eastAsia"/>
+        </w:rPr>
+        <w:t>也有同等的责任，在没有清晰对齐的情况下来发现澄清的方法。</w:t>
+      </w:r>
+    </w:p>
+    <w:p>
+      <w:r>
+        <w:t>利用我们所</w:t>
+      </w:r>
+      <w:r>
+        <w:t>期望</w:t>
+      </w:r>
+      <w:r>
+        <w:t>我们的管理者和领导所拥有</w:t>
+      </w:r>
+      <w:r>
+        <w:t>的知识</w:t>
+      </w:r>
+      <w:r>
+        <w:t>来</w:t>
+      </w:r>
+      <w:r>
+        <w:t>武装自己</w:t>
+      </w:r>
+      <w:r>
+        <w:t xml:space="preserve">, </w:t>
+      </w:r>
+      <w:r>
+        <w:t>这是通向自强的途径。熟悉我们能够利用的工具来获得我们所需要的东西</w:t>
+      </w:r>
+      <w:r>
+        <w:t>，</w:t>
+      </w:r>
+      <w:r>
+        <w:t>使我们成为变革的有效推动者。不要低估这种组合的威力。</w:t>
+      </w:r>
+    </w:p>
     <w:sectPr>
       <w:pgSz w:w="12240" w:h="15840"/>
       <w:pgMar w:top="1440" w:right="1440" w:bottom="1440" w:left="1440" w:header="720" w:footer="720" w:gutter="0"/>
@@ -8429,7 +8365,7 @@
 </file>
 
 <file path=customXml/itemProps2.xml><?xml version="1.0" encoding="utf-8"?>
-<ds:datastoreItem xmlns:ds="http://schemas.openxmlformats.org/officeDocument/2006/customXml" ds:itemID="{3A6BDF98-1784-4C7B-84D0-0CE38858506C}">
+<ds:datastoreItem xmlns:ds="http://schemas.openxmlformats.org/officeDocument/2006/customXml" ds:itemID="{1F86D970-1DFB-4987-BB63-B700E4E003B9}">
   <ds:schemaRefs>
     <ds:schemaRef ds:uri="http://schemas.openxmlformats.org/officeDocument/2006/bibliography"/>
   </ds:schemaRefs>

</xml_diff>